<commit_message>
Formatting. Add comments to code.
</commit_message>
<xml_diff>
--- a/Documentation/API.docx
+++ b/Documentation/API.docx
@@ -18,13 +18,13 @@
       <w:tr>
         <w:tc>
           <w:tcPr>
-            <w:tcW w:w="1870" w:type="dxa"/>
+            <w:tcW w:w="2167" w:type="dxa"/>
           </w:tcPr>
           <w:p/>
         </w:tc>
         <w:tc>
           <w:tcPr>
-            <w:tcW w:w="1870" w:type="dxa"/>
+            <w:tcW w:w="1802" w:type="dxa"/>
           </w:tcPr>
           <w:p>
             <w:r>
@@ -34,7 +34,7 @@
         </w:tc>
         <w:tc>
           <w:tcPr>
-            <w:tcW w:w="1870" w:type="dxa"/>
+            <w:tcW w:w="1796" w:type="dxa"/>
           </w:tcPr>
           <w:p>
             <w:r>
@@ -44,7 +44,7 @@
         </w:tc>
         <w:tc>
           <w:tcPr>
-            <w:tcW w:w="1870" w:type="dxa"/>
+            <w:tcW w:w="1789" w:type="dxa"/>
           </w:tcPr>
           <w:p>
             <w:r>
@@ -54,7 +54,7 @@
         </w:tc>
         <w:tc>
           <w:tcPr>
-            <w:tcW w:w="1870" w:type="dxa"/>
+            <w:tcW w:w="1796" w:type="dxa"/>
           </w:tcPr>
           <w:p>
             <w:r>
@@ -66,7 +66,7 @@
       <w:tr>
         <w:tc>
           <w:tcPr>
-            <w:tcW w:w="1870" w:type="dxa"/>
+            <w:tcW w:w="2167" w:type="dxa"/>
           </w:tcPr>
           <w:p>
             <w:r>
@@ -76,7 +76,7 @@
         </w:tc>
         <w:tc>
           <w:tcPr>
-            <w:tcW w:w="1870" w:type="dxa"/>
+            <w:tcW w:w="1802" w:type="dxa"/>
           </w:tcPr>
           <w:p>
             <w:pPr>
@@ -89,33 +89,33 @@
         </w:tc>
         <w:tc>
           <w:tcPr>
-            <w:tcW w:w="1870" w:type="dxa"/>
-          </w:tcPr>
-          <w:p>
-            <w:pPr>
-              <w:jc w:val="center"/>
-            </w:pPr>
-            <w:r>
-              <w:t>N/A</w:t>
-            </w:r>
-          </w:p>
-        </w:tc>
-        <w:tc>
-          <w:tcPr>
-            <w:tcW w:w="1870" w:type="dxa"/>
-          </w:tcPr>
-          <w:p>
-            <w:pPr>
-              <w:jc w:val="center"/>
-            </w:pPr>
-            <w:r>
-              <w:t>N/A</w:t>
-            </w:r>
-          </w:p>
-        </w:tc>
-        <w:tc>
-          <w:tcPr>
-            <w:tcW w:w="1870" w:type="dxa"/>
+            <w:tcW w:w="1796" w:type="dxa"/>
+          </w:tcPr>
+          <w:p>
+            <w:pPr>
+              <w:jc w:val="center"/>
+            </w:pPr>
+            <w:r>
+              <w:t>N/A</w:t>
+            </w:r>
+          </w:p>
+        </w:tc>
+        <w:tc>
+          <w:tcPr>
+            <w:tcW w:w="1789" w:type="dxa"/>
+          </w:tcPr>
+          <w:p>
+            <w:pPr>
+              <w:jc w:val="center"/>
+            </w:pPr>
+            <w:r>
+              <w:t>N/A</w:t>
+            </w:r>
+          </w:p>
+        </w:tc>
+        <w:tc>
+          <w:tcPr>
+            <w:tcW w:w="1796" w:type="dxa"/>
           </w:tcPr>
           <w:p>
             <w:pPr>
@@ -130,7 +130,7 @@
       <w:tr>
         <w:tc>
           <w:tcPr>
-            <w:tcW w:w="1870" w:type="dxa"/>
+            <w:tcW w:w="2167" w:type="dxa"/>
           </w:tcPr>
           <w:p>
             <w:r>
@@ -140,7 +140,7 @@
         </w:tc>
         <w:tc>
           <w:tcPr>
-            <w:tcW w:w="1870" w:type="dxa"/>
+            <w:tcW w:w="1802" w:type="dxa"/>
           </w:tcPr>
           <w:p>
             <w:pPr>
@@ -153,33 +153,33 @@
         </w:tc>
         <w:tc>
           <w:tcPr>
-            <w:tcW w:w="1870" w:type="dxa"/>
-          </w:tcPr>
-          <w:p>
-            <w:pPr>
-              <w:jc w:val="center"/>
-            </w:pPr>
-            <w:r>
-              <w:t>N/A</w:t>
-            </w:r>
-          </w:p>
-        </w:tc>
-        <w:tc>
-          <w:tcPr>
-            <w:tcW w:w="1870" w:type="dxa"/>
-          </w:tcPr>
-          <w:p>
-            <w:pPr>
-              <w:jc w:val="center"/>
-            </w:pPr>
-            <w:r>
-              <w:t>N/A</w:t>
-            </w:r>
-          </w:p>
-        </w:tc>
-        <w:tc>
-          <w:tcPr>
-            <w:tcW w:w="1870" w:type="dxa"/>
+            <w:tcW w:w="1796" w:type="dxa"/>
+          </w:tcPr>
+          <w:p>
+            <w:pPr>
+              <w:jc w:val="center"/>
+            </w:pPr>
+            <w:r>
+              <w:t>N/A</w:t>
+            </w:r>
+          </w:p>
+        </w:tc>
+        <w:tc>
+          <w:tcPr>
+            <w:tcW w:w="1789" w:type="dxa"/>
+          </w:tcPr>
+          <w:p>
+            <w:pPr>
+              <w:jc w:val="center"/>
+            </w:pPr>
+            <w:r>
+              <w:t>N/A</w:t>
+            </w:r>
+          </w:p>
+        </w:tc>
+        <w:tc>
+          <w:tcPr>
+            <w:tcW w:w="1796" w:type="dxa"/>
           </w:tcPr>
           <w:p>
             <w:pPr>
@@ -194,7 +194,7 @@
       <w:tr>
         <w:tc>
           <w:tcPr>
-            <w:tcW w:w="1870" w:type="dxa"/>
+            <w:tcW w:w="2167" w:type="dxa"/>
           </w:tcPr>
           <w:p>
             <w:r>
@@ -204,7 +204,7 @@
         </w:tc>
         <w:tc>
           <w:tcPr>
-            <w:tcW w:w="1870" w:type="dxa"/>
+            <w:tcW w:w="1802" w:type="dxa"/>
           </w:tcPr>
           <w:p>
             <w:pPr>
@@ -217,33 +217,33 @@
         </w:tc>
         <w:tc>
           <w:tcPr>
-            <w:tcW w:w="1870" w:type="dxa"/>
-          </w:tcPr>
-          <w:p>
-            <w:pPr>
-              <w:jc w:val="center"/>
-            </w:pPr>
-            <w:r>
-              <w:t>N/A</w:t>
-            </w:r>
-          </w:p>
-        </w:tc>
-        <w:tc>
-          <w:tcPr>
-            <w:tcW w:w="1870" w:type="dxa"/>
-          </w:tcPr>
-          <w:p>
-            <w:pPr>
-              <w:jc w:val="center"/>
-            </w:pPr>
-            <w:r>
-              <w:t>N/A</w:t>
-            </w:r>
-          </w:p>
-        </w:tc>
-        <w:tc>
-          <w:tcPr>
-            <w:tcW w:w="1870" w:type="dxa"/>
+            <w:tcW w:w="1796" w:type="dxa"/>
+          </w:tcPr>
+          <w:p>
+            <w:pPr>
+              <w:jc w:val="center"/>
+            </w:pPr>
+            <w:r>
+              <w:t>N/A</w:t>
+            </w:r>
+          </w:p>
+        </w:tc>
+        <w:tc>
+          <w:tcPr>
+            <w:tcW w:w="1789" w:type="dxa"/>
+          </w:tcPr>
+          <w:p>
+            <w:pPr>
+              <w:jc w:val="center"/>
+            </w:pPr>
+            <w:r>
+              <w:t>N/A</w:t>
+            </w:r>
+          </w:p>
+        </w:tc>
+        <w:tc>
+          <w:tcPr>
+            <w:tcW w:w="1796" w:type="dxa"/>
           </w:tcPr>
           <w:p>
             <w:pPr>
@@ -258,7 +258,7 @@
       <w:tr>
         <w:tc>
           <w:tcPr>
-            <w:tcW w:w="1870" w:type="dxa"/>
+            <w:tcW w:w="2167" w:type="dxa"/>
           </w:tcPr>
           <w:p>
             <w:r>
@@ -268,7 +268,7 @@
         </w:tc>
         <w:tc>
           <w:tcPr>
-            <w:tcW w:w="1870" w:type="dxa"/>
+            <w:tcW w:w="1802" w:type="dxa"/>
           </w:tcPr>
           <w:p>
             <w:pPr>
@@ -281,33 +281,33 @@
         </w:tc>
         <w:tc>
           <w:tcPr>
-            <w:tcW w:w="1870" w:type="dxa"/>
-          </w:tcPr>
-          <w:p>
-            <w:pPr>
-              <w:jc w:val="center"/>
-            </w:pPr>
-            <w:r>
-              <w:t>N/A</w:t>
-            </w:r>
-          </w:p>
-        </w:tc>
-        <w:tc>
-          <w:tcPr>
-            <w:tcW w:w="1870" w:type="dxa"/>
-          </w:tcPr>
-          <w:p>
-            <w:pPr>
-              <w:jc w:val="center"/>
-            </w:pPr>
-            <w:r>
-              <w:t>N/A</w:t>
-            </w:r>
-          </w:p>
-        </w:tc>
-        <w:tc>
-          <w:tcPr>
-            <w:tcW w:w="1870" w:type="dxa"/>
+            <w:tcW w:w="1796" w:type="dxa"/>
+          </w:tcPr>
+          <w:p>
+            <w:pPr>
+              <w:jc w:val="center"/>
+            </w:pPr>
+            <w:r>
+              <w:t>N/A</w:t>
+            </w:r>
+          </w:p>
+        </w:tc>
+        <w:tc>
+          <w:tcPr>
+            <w:tcW w:w="1789" w:type="dxa"/>
+          </w:tcPr>
+          <w:p>
+            <w:pPr>
+              <w:jc w:val="center"/>
+            </w:pPr>
+            <w:r>
+              <w:t>N/A</w:t>
+            </w:r>
+          </w:p>
+        </w:tc>
+        <w:tc>
+          <w:tcPr>
+            <w:tcW w:w="1796" w:type="dxa"/>
           </w:tcPr>
           <w:p>
             <w:pPr>
@@ -322,7 +322,7 @@
       <w:tr>
         <w:tc>
           <w:tcPr>
-            <w:tcW w:w="1870" w:type="dxa"/>
+            <w:tcW w:w="2167" w:type="dxa"/>
           </w:tcPr>
           <w:p>
             <w:r>
@@ -332,7 +332,7 @@
         </w:tc>
         <w:tc>
           <w:tcPr>
-            <w:tcW w:w="1870" w:type="dxa"/>
+            <w:tcW w:w="1802" w:type="dxa"/>
           </w:tcPr>
           <w:p>
             <w:pPr>
@@ -345,20 +345,20 @@
         </w:tc>
         <w:tc>
           <w:tcPr>
-            <w:tcW w:w="1870" w:type="dxa"/>
-          </w:tcPr>
-          <w:p>
-            <w:pPr>
-              <w:jc w:val="center"/>
-            </w:pPr>
-            <w:r>
-              <w:t>N/A</w:t>
-            </w:r>
-          </w:p>
-        </w:tc>
-        <w:tc>
-          <w:tcPr>
-            <w:tcW w:w="1870" w:type="dxa"/>
+            <w:tcW w:w="1796" w:type="dxa"/>
+          </w:tcPr>
+          <w:p>
+            <w:pPr>
+              <w:jc w:val="center"/>
+            </w:pPr>
+            <w:r>
+              <w:t>N/A</w:t>
+            </w:r>
+          </w:p>
+        </w:tc>
+        <w:tc>
+          <w:tcPr>
+            <w:tcW w:w="1789" w:type="dxa"/>
           </w:tcPr>
           <w:p>
             <w:pPr>
@@ -371,7 +371,7 @@
         </w:tc>
         <w:tc>
           <w:tcPr>
-            <w:tcW w:w="1870" w:type="dxa"/>
+            <w:tcW w:w="1796" w:type="dxa"/>
           </w:tcPr>
           <w:p>
             <w:pPr>
@@ -386,7 +386,7 @@
       <w:tr>
         <w:tc>
           <w:tcPr>
-            <w:tcW w:w="1870" w:type="dxa"/>
+            <w:tcW w:w="2167" w:type="dxa"/>
           </w:tcPr>
           <w:p>
             <w:r>
@@ -396,7 +396,7 @@
         </w:tc>
         <w:tc>
           <w:tcPr>
-            <w:tcW w:w="1870" w:type="dxa"/>
+            <w:tcW w:w="1802" w:type="dxa"/>
           </w:tcPr>
           <w:p>
             <w:pPr>
@@ -409,38 +409,33 @@
         </w:tc>
         <w:tc>
           <w:tcPr>
-            <w:tcW w:w="1870" w:type="dxa"/>
-          </w:tcPr>
-          <w:p>
-            <w:pPr>
-              <w:jc w:val="center"/>
-            </w:pPr>
-            <w:r>
-              <w:t>N/A</w:t>
-            </w:r>
-          </w:p>
-        </w:tc>
-        <w:tc>
-          <w:tcPr>
-            <w:tcW w:w="1870" w:type="dxa"/>
-          </w:tcPr>
-          <w:p>
-            <w:pPr>
-              <w:jc w:val="center"/>
-            </w:pPr>
-            <w:proofErr w:type="spellStart"/>
-            <w:r>
-              <w:t>Stormpath</w:t>
-            </w:r>
-            <w:proofErr w:type="spellEnd"/>
-            <w:r>
-              <w:t xml:space="preserve"> uses this. Don’t know why.</w:t>
-            </w:r>
-          </w:p>
-        </w:tc>
-        <w:tc>
-          <w:tcPr>
-            <w:tcW w:w="1870" w:type="dxa"/>
+            <w:tcW w:w="1796" w:type="dxa"/>
+          </w:tcPr>
+          <w:p>
+            <w:pPr>
+              <w:jc w:val="center"/>
+            </w:pPr>
+            <w:r>
+              <w:t>N/A</w:t>
+            </w:r>
+          </w:p>
+        </w:tc>
+        <w:tc>
+          <w:tcPr>
+            <w:tcW w:w="1789" w:type="dxa"/>
+          </w:tcPr>
+          <w:p>
+            <w:pPr>
+              <w:jc w:val="center"/>
+            </w:pPr>
+            <w:r>
+              <w:t>Stormpath uses this. Don’t know why.</w:t>
+            </w:r>
+          </w:p>
+        </w:tc>
+        <w:tc>
+          <w:tcPr>
+            <w:tcW w:w="1796" w:type="dxa"/>
           </w:tcPr>
           <w:p>
             <w:pPr>
@@ -455,7 +450,7 @@
       <w:tr>
         <w:tc>
           <w:tcPr>
-            <w:tcW w:w="1870" w:type="dxa"/>
+            <w:tcW w:w="2167" w:type="dxa"/>
           </w:tcPr>
           <w:p>
             <w:r>
@@ -465,7 +460,7 @@
         </w:tc>
         <w:tc>
           <w:tcPr>
-            <w:tcW w:w="1870" w:type="dxa"/>
+            <w:tcW w:w="1802" w:type="dxa"/>
           </w:tcPr>
           <w:p>
             <w:pPr>
@@ -478,33 +473,33 @@
         </w:tc>
         <w:tc>
           <w:tcPr>
-            <w:tcW w:w="1870" w:type="dxa"/>
-          </w:tcPr>
-          <w:p>
-            <w:pPr>
-              <w:jc w:val="center"/>
-            </w:pPr>
-            <w:r>
-              <w:t>N/A</w:t>
-            </w:r>
-          </w:p>
-        </w:tc>
-        <w:tc>
-          <w:tcPr>
-            <w:tcW w:w="1870" w:type="dxa"/>
-          </w:tcPr>
-          <w:p>
-            <w:pPr>
-              <w:jc w:val="center"/>
-            </w:pPr>
-            <w:r>
-              <w:t>N/A</w:t>
-            </w:r>
-          </w:p>
-        </w:tc>
-        <w:tc>
-          <w:tcPr>
-            <w:tcW w:w="1870" w:type="dxa"/>
+            <w:tcW w:w="1796" w:type="dxa"/>
+          </w:tcPr>
+          <w:p>
+            <w:pPr>
+              <w:jc w:val="center"/>
+            </w:pPr>
+            <w:r>
+              <w:t>N/A</w:t>
+            </w:r>
+          </w:p>
+        </w:tc>
+        <w:tc>
+          <w:tcPr>
+            <w:tcW w:w="1789" w:type="dxa"/>
+          </w:tcPr>
+          <w:p>
+            <w:pPr>
+              <w:jc w:val="center"/>
+            </w:pPr>
+            <w:r>
+              <w:t>N/A</w:t>
+            </w:r>
+          </w:p>
+        </w:tc>
+        <w:tc>
+          <w:tcPr>
+            <w:tcW w:w="1796" w:type="dxa"/>
           </w:tcPr>
           <w:p>
             <w:pPr>
@@ -519,120 +514,132 @@
       <w:tr>
         <w:tc>
           <w:tcPr>
-            <w:tcW w:w="1870" w:type="dxa"/>
-          </w:tcPr>
-          <w:p>
-            <w:r>
-              <w:t>/user/email</w:t>
-            </w:r>
-          </w:p>
-        </w:tc>
-        <w:tc>
-          <w:tcPr>
-            <w:tcW w:w="1870" w:type="dxa"/>
-          </w:tcPr>
-          <w:p>
-            <w:pPr>
-              <w:jc w:val="center"/>
-            </w:pPr>
-            <w:r>
-              <w:t>Retrieve the user’s email</w:t>
-            </w:r>
-          </w:p>
-        </w:tc>
-        <w:tc>
-          <w:tcPr>
-            <w:tcW w:w="1870" w:type="dxa"/>
-          </w:tcPr>
-          <w:p>
-            <w:pPr>
-              <w:jc w:val="center"/>
-            </w:pPr>
-            <w:r>
-              <w:t>N/A</w:t>
-            </w:r>
-          </w:p>
-        </w:tc>
-        <w:tc>
-          <w:tcPr>
-            <w:tcW w:w="1870" w:type="dxa"/>
-          </w:tcPr>
-          <w:p>
-            <w:pPr>
-              <w:jc w:val="center"/>
-            </w:pPr>
-            <w:r>
-              <w:t>N/A</w:t>
-            </w:r>
-          </w:p>
-        </w:tc>
-        <w:tc>
-          <w:tcPr>
-            <w:tcW w:w="1870" w:type="dxa"/>
-          </w:tcPr>
-          <w:p>
-            <w:pPr>
-              <w:jc w:val="center"/>
-            </w:pPr>
-            <w:r>
-              <w:t>N/A</w:t>
-            </w:r>
+            <w:tcW w:w="2167" w:type="dxa"/>
+          </w:tcPr>
+          <w:p>
+            <w:r>
+              <w:t>/user</w:t>
+            </w:r>
+          </w:p>
+        </w:tc>
+        <w:tc>
+          <w:tcPr>
+            <w:tcW w:w="1802" w:type="dxa"/>
+          </w:tcPr>
+          <w:p>
+            <w:pPr>
+              <w:jc w:val="center"/>
+            </w:pPr>
+            <w:r>
+              <w:t>N/A</w:t>
+            </w:r>
+          </w:p>
+          <w:p>
+            <w:pPr>
+              <w:jc w:val="center"/>
+            </w:pPr>
+          </w:p>
+        </w:tc>
+        <w:tc>
+          <w:tcPr>
+            <w:tcW w:w="1796" w:type="dxa"/>
+          </w:tcPr>
+          <w:p>
+            <w:pPr>
+              <w:jc w:val="center"/>
+            </w:pPr>
+            <w:r>
+              <w:t>N/A</w:t>
+            </w:r>
+          </w:p>
+        </w:tc>
+        <w:tc>
+          <w:tcPr>
+            <w:tcW w:w="1789" w:type="dxa"/>
+          </w:tcPr>
+          <w:p>
+            <w:pPr>
+              <w:jc w:val="center"/>
+            </w:pPr>
+            <w:r>
+              <w:t>Create a new user in the Mongo User Database. Returns that user in JSON format.</w:t>
+            </w:r>
+          </w:p>
+        </w:tc>
+        <w:tc>
+          <w:tcPr>
+            <w:tcW w:w="1796" w:type="dxa"/>
+          </w:tcPr>
+          <w:p>
+            <w:pPr>
+              <w:jc w:val="center"/>
+            </w:pPr>
+            <w:r>
+              <w:t>N/A</w:t>
+            </w:r>
+          </w:p>
+          <w:p>
+            <w:pPr>
+              <w:jc w:val="center"/>
+            </w:pPr>
+            <w:bookmarkStart w:id="0" w:name="_GoBack"/>
+            <w:bookmarkEnd w:id="0"/>
           </w:p>
         </w:tc>
       </w:tr>
       <w:tr>
         <w:tc>
           <w:tcPr>
-            <w:tcW w:w="1870" w:type="dxa"/>
-          </w:tcPr>
-          <w:p>
-            <w:r>
-              <w:t>/user/type</w:t>
-            </w:r>
-          </w:p>
-        </w:tc>
-        <w:tc>
-          <w:tcPr>
-            <w:tcW w:w="1870" w:type="dxa"/>
-          </w:tcPr>
-          <w:p>
-            <w:pPr>
-              <w:jc w:val="center"/>
-            </w:pPr>
-            <w:r>
-              <w:t>Retrieve the type of the user (Contributor or Viewer)</w:t>
-            </w:r>
-          </w:p>
-        </w:tc>
-        <w:tc>
-          <w:tcPr>
-            <w:tcW w:w="1870" w:type="dxa"/>
-          </w:tcPr>
-          <w:p>
-            <w:pPr>
-              <w:jc w:val="center"/>
-            </w:pPr>
-            <w:r>
-              <w:t>N/A</w:t>
-            </w:r>
-          </w:p>
-        </w:tc>
-        <w:tc>
-          <w:tcPr>
-            <w:tcW w:w="1870" w:type="dxa"/>
-          </w:tcPr>
-          <w:p>
-            <w:pPr>
-              <w:jc w:val="center"/>
-            </w:pPr>
-            <w:r>
-              <w:t>N/A</w:t>
-            </w:r>
-          </w:p>
-        </w:tc>
-        <w:tc>
-          <w:tcPr>
-            <w:tcW w:w="1870" w:type="dxa"/>
+            <w:tcW w:w="2167" w:type="dxa"/>
+          </w:tcPr>
+          <w:p>
+            <w:r>
+              <w:t>/user/email</w:t>
+            </w:r>
+          </w:p>
+        </w:tc>
+        <w:tc>
+          <w:tcPr>
+            <w:tcW w:w="1802" w:type="dxa"/>
+          </w:tcPr>
+          <w:p>
+            <w:pPr>
+              <w:jc w:val="center"/>
+            </w:pPr>
+            <w:r>
+              <w:t>Retrieve the user’s email</w:t>
+            </w:r>
+          </w:p>
+        </w:tc>
+        <w:tc>
+          <w:tcPr>
+            <w:tcW w:w="1796" w:type="dxa"/>
+          </w:tcPr>
+          <w:p>
+            <w:pPr>
+              <w:jc w:val="center"/>
+            </w:pPr>
+            <w:r>
+              <w:t>N/A</w:t>
+            </w:r>
+          </w:p>
+        </w:tc>
+        <w:tc>
+          <w:tcPr>
+            <w:tcW w:w="1789" w:type="dxa"/>
+          </w:tcPr>
+          <w:p>
+            <w:pPr>
+              <w:jc w:val="center"/>
+            </w:pPr>
+            <w:r>
+              <w:t>N/A</w:t>
+            </w:r>
+          </w:p>
+        </w:tc>
+        <w:tc>
+          <w:tcPr>
+            <w:tcW w:w="1796" w:type="dxa"/>
           </w:tcPr>
           <w:p>
             <w:pPr>
@@ -647,67 +654,56 @@
       <w:tr>
         <w:tc>
           <w:tcPr>
-            <w:tcW w:w="1870" w:type="dxa"/>
-          </w:tcPr>
-          <w:p>
-            <w:commentRangeStart w:id="0"/>
-            <w:r>
-              <w:t>/user/comic</w:t>
-            </w:r>
-          </w:p>
-        </w:tc>
-        <w:tc>
-          <w:tcPr>
-            <w:tcW w:w="1870" w:type="dxa"/>
-          </w:tcPr>
-          <w:p>
-            <w:pPr>
-              <w:jc w:val="center"/>
-            </w:pPr>
-            <w:r>
-              <w:t xml:space="preserve">Retrieve the IDs of the comic(s) the user has </w:t>
-            </w:r>
-            <w:r>
-              <w:t>contributed to.</w:t>
-            </w:r>
-          </w:p>
-        </w:tc>
-        <w:tc>
-          <w:tcPr>
-            <w:tcW w:w="1870" w:type="dxa"/>
-          </w:tcPr>
-          <w:p>
-            <w:pPr>
-              <w:jc w:val="center"/>
-            </w:pPr>
-            <w:r>
-              <w:t>Update the list of comic ids the user has contributed to by adding a single ID.</w:t>
-            </w:r>
-          </w:p>
-        </w:tc>
-        <w:commentRangeEnd w:id="0"/>
-        <w:tc>
-          <w:tcPr>
-            <w:tcW w:w="1870" w:type="dxa"/>
-          </w:tcPr>
-          <w:p>
-            <w:pPr>
-              <w:jc w:val="center"/>
-            </w:pPr>
-            <w:r>
-              <w:rPr>
-                <w:rStyle w:val="CommentReference"/>
-              </w:rPr>
-              <w:commentReference w:id="0"/>
-            </w:r>
-            <w:r>
-              <w:t>N/A</w:t>
-            </w:r>
-          </w:p>
-        </w:tc>
-        <w:tc>
-          <w:tcPr>
-            <w:tcW w:w="1870" w:type="dxa"/>
+            <w:tcW w:w="2167" w:type="dxa"/>
+          </w:tcPr>
+          <w:p>
+            <w:r>
+              <w:t>/user/type</w:t>
+            </w:r>
+          </w:p>
+        </w:tc>
+        <w:tc>
+          <w:tcPr>
+            <w:tcW w:w="1802" w:type="dxa"/>
+          </w:tcPr>
+          <w:p>
+            <w:pPr>
+              <w:jc w:val="center"/>
+            </w:pPr>
+            <w:r>
+              <w:t>Retrieve the type of the user (Contributor or Viewer)</w:t>
+            </w:r>
+          </w:p>
+        </w:tc>
+        <w:tc>
+          <w:tcPr>
+            <w:tcW w:w="1796" w:type="dxa"/>
+          </w:tcPr>
+          <w:p>
+            <w:pPr>
+              <w:jc w:val="center"/>
+            </w:pPr>
+            <w:r>
+              <w:t>N/A</w:t>
+            </w:r>
+          </w:p>
+        </w:tc>
+        <w:tc>
+          <w:tcPr>
+            <w:tcW w:w="1789" w:type="dxa"/>
+          </w:tcPr>
+          <w:p>
+            <w:pPr>
+              <w:jc w:val="center"/>
+            </w:pPr>
+            <w:r>
+              <w:t>N/A</w:t>
+            </w:r>
+          </w:p>
+        </w:tc>
+        <w:tc>
+          <w:tcPr>
+            <w:tcW w:w="1796" w:type="dxa"/>
           </w:tcPr>
           <w:p>
             <w:pPr>
@@ -722,56 +718,56 @@
       <w:tr>
         <w:tc>
           <w:tcPr>
-            <w:tcW w:w="1870" w:type="dxa"/>
-          </w:tcPr>
-          <w:p>
-            <w:r>
-              <w:t>/user/fav</w:t>
-            </w:r>
-          </w:p>
-        </w:tc>
-        <w:tc>
-          <w:tcPr>
-            <w:tcW w:w="1870" w:type="dxa"/>
-          </w:tcPr>
-          <w:p>
-            <w:pPr>
-              <w:jc w:val="center"/>
-            </w:pPr>
-            <w:r>
-              <w:t>Retrieve an array of all comics the user has marked as favorite.</w:t>
-            </w:r>
-          </w:p>
-        </w:tc>
-        <w:tc>
-          <w:tcPr>
-            <w:tcW w:w="1870" w:type="dxa"/>
-          </w:tcPr>
-          <w:p>
-            <w:pPr>
-              <w:jc w:val="center"/>
-            </w:pPr>
-            <w:r>
-              <w:t>N/A</w:t>
-            </w:r>
-          </w:p>
-        </w:tc>
-        <w:tc>
-          <w:tcPr>
-            <w:tcW w:w="1870" w:type="dxa"/>
-          </w:tcPr>
-          <w:p>
-            <w:pPr>
-              <w:jc w:val="center"/>
-            </w:pPr>
-            <w:r>
-              <w:t>N/A</w:t>
-            </w:r>
-          </w:p>
-        </w:tc>
-        <w:tc>
-          <w:tcPr>
-            <w:tcW w:w="1870" w:type="dxa"/>
+            <w:tcW w:w="2167" w:type="dxa"/>
+          </w:tcPr>
+          <w:p>
+            <w:r>
+              <w:t>/user/name</w:t>
+            </w:r>
+          </w:p>
+        </w:tc>
+        <w:tc>
+          <w:tcPr>
+            <w:tcW w:w="1802" w:type="dxa"/>
+          </w:tcPr>
+          <w:p>
+            <w:pPr>
+              <w:jc w:val="center"/>
+            </w:pPr>
+            <w:r>
+              <w:t>Retrieve full name of the user</w:t>
+            </w:r>
+          </w:p>
+        </w:tc>
+        <w:tc>
+          <w:tcPr>
+            <w:tcW w:w="1796" w:type="dxa"/>
+          </w:tcPr>
+          <w:p>
+            <w:pPr>
+              <w:jc w:val="center"/>
+            </w:pPr>
+            <w:r>
+              <w:t>N/A</w:t>
+            </w:r>
+          </w:p>
+        </w:tc>
+        <w:tc>
+          <w:tcPr>
+            <w:tcW w:w="1789" w:type="dxa"/>
+          </w:tcPr>
+          <w:p>
+            <w:pPr>
+              <w:jc w:val="center"/>
+            </w:pPr>
+            <w:r>
+              <w:t>N/A</w:t>
+            </w:r>
+          </w:p>
+        </w:tc>
+        <w:tc>
+          <w:tcPr>
+            <w:tcW w:w="1796" w:type="dxa"/>
           </w:tcPr>
           <w:p>
             <w:pPr>
@@ -786,76 +782,67 @@
       <w:tr>
         <w:tc>
           <w:tcPr>
-            <w:tcW w:w="1870" w:type="dxa"/>
-          </w:tcPr>
-          <w:p>
-            <w:r>
-              <w:t>/user/fav/ids</w:t>
-            </w:r>
-          </w:p>
-        </w:tc>
-        <w:tc>
-          <w:tcPr>
-            <w:tcW w:w="1870" w:type="dxa"/>
-          </w:tcPr>
-          <w:p>
-            <w:pPr>
-              <w:jc w:val="center"/>
-            </w:pPr>
-            <w:r>
-              <w:t>R</w:t>
-            </w:r>
-            <w:r>
-              <w:t>etrieve an array of</w:t>
-            </w:r>
-            <w:r>
-              <w:t xml:space="preserve"> ids</w:t>
-            </w:r>
-            <w:r>
-              <w:t xml:space="preserve"> of comics</w:t>
-            </w:r>
-            <w:r>
-              <w:t xml:space="preserve"> the user has marked as favorite.</w:t>
-            </w:r>
-          </w:p>
-        </w:tc>
-        <w:tc>
-          <w:tcPr>
-            <w:tcW w:w="1870" w:type="dxa"/>
-          </w:tcPr>
-          <w:p>
-            <w:pPr>
-              <w:jc w:val="center"/>
-            </w:pPr>
+            <w:tcW w:w="2167" w:type="dxa"/>
+          </w:tcPr>
+          <w:p>
             <w:commentRangeStart w:id="1"/>
             <w:r>
-              <w:t>Update array of ids of comics the user has contributed to by giving single ID. If ID is already in list it is removed else ID is added.</w:t>
-            </w:r>
-            <w:commentRangeEnd w:id="1"/>
+              <w:t>/user/comic</w:t>
+            </w:r>
+          </w:p>
+        </w:tc>
+        <w:tc>
+          <w:tcPr>
+            <w:tcW w:w="1802" w:type="dxa"/>
+          </w:tcPr>
+          <w:p>
+            <w:pPr>
+              <w:jc w:val="center"/>
+            </w:pPr>
+            <w:r>
+              <w:t xml:space="preserve">Retrieve the IDs of the comic(s) the user has </w:t>
+            </w:r>
+            <w:r>
+              <w:t>contributed to.</w:t>
+            </w:r>
+          </w:p>
+        </w:tc>
+        <w:tc>
+          <w:tcPr>
+            <w:tcW w:w="1796" w:type="dxa"/>
+          </w:tcPr>
+          <w:p>
+            <w:pPr>
+              <w:jc w:val="center"/>
+            </w:pPr>
+            <w:r>
+              <w:t>Update the list of comic ids the user has contributed to by adding a single ID.</w:t>
+            </w:r>
+          </w:p>
+        </w:tc>
+        <w:commentRangeEnd w:id="1"/>
+        <w:tc>
+          <w:tcPr>
+            <w:tcW w:w="1789" w:type="dxa"/>
+          </w:tcPr>
+          <w:p>
+            <w:pPr>
+              <w:jc w:val="center"/>
+            </w:pPr>
             <w:r>
               <w:rPr>
                 <w:rStyle w:val="CommentReference"/>
               </w:rPr>
               <w:commentReference w:id="1"/>
             </w:r>
-          </w:p>
-        </w:tc>
-        <w:tc>
-          <w:tcPr>
-            <w:tcW w:w="1870" w:type="dxa"/>
-          </w:tcPr>
-          <w:p>
-            <w:pPr>
-              <w:jc w:val="center"/>
-            </w:pPr>
-            <w:r>
-              <w:t>N/A</w:t>
-            </w:r>
-          </w:p>
-        </w:tc>
-        <w:tc>
-          <w:tcPr>
-            <w:tcW w:w="1870" w:type="dxa"/>
+            <w:r>
+              <w:t>N/A</w:t>
+            </w:r>
+          </w:p>
+        </w:tc>
+        <w:tc>
+          <w:tcPr>
+            <w:tcW w:w="1796" w:type="dxa"/>
           </w:tcPr>
           <w:p>
             <w:pPr>
@@ -870,62 +857,56 @@
       <w:tr>
         <w:tc>
           <w:tcPr>
-            <w:tcW w:w="1870" w:type="dxa"/>
-          </w:tcPr>
-          <w:p>
-            <w:r>
-              <w:t>/user/contributed</w:t>
-            </w:r>
-          </w:p>
-        </w:tc>
-        <w:tc>
-          <w:tcPr>
-            <w:tcW w:w="1870" w:type="dxa"/>
-          </w:tcPr>
-          <w:p>
-            <w:pPr>
-              <w:jc w:val="center"/>
-            </w:pPr>
-            <w:r>
-              <w:t>Retrieve an array of all comics the user has</w:t>
-            </w:r>
-            <w:r>
-              <w:t xml:space="preserve"> contributed to</w:t>
-            </w:r>
-            <w:r>
-              <w:t>.</w:t>
-            </w:r>
-          </w:p>
-        </w:tc>
-        <w:tc>
-          <w:tcPr>
-            <w:tcW w:w="1870" w:type="dxa"/>
-          </w:tcPr>
-          <w:p>
-            <w:pPr>
-              <w:jc w:val="center"/>
-            </w:pPr>
-            <w:r>
-              <w:t>N/A</w:t>
-            </w:r>
-          </w:p>
-        </w:tc>
-        <w:tc>
-          <w:tcPr>
-            <w:tcW w:w="1870" w:type="dxa"/>
-          </w:tcPr>
-          <w:p>
-            <w:pPr>
-              <w:jc w:val="center"/>
-            </w:pPr>
-            <w:r>
-              <w:t>N/A</w:t>
-            </w:r>
-          </w:p>
-        </w:tc>
-        <w:tc>
-          <w:tcPr>
-            <w:tcW w:w="1870" w:type="dxa"/>
+            <w:tcW w:w="2167" w:type="dxa"/>
+          </w:tcPr>
+          <w:p>
+            <w:r>
+              <w:t>/user/fav</w:t>
+            </w:r>
+          </w:p>
+        </w:tc>
+        <w:tc>
+          <w:tcPr>
+            <w:tcW w:w="1802" w:type="dxa"/>
+          </w:tcPr>
+          <w:p>
+            <w:pPr>
+              <w:jc w:val="center"/>
+            </w:pPr>
+            <w:r>
+              <w:t>Retrieve an array of all comics the user has marked as favorite.</w:t>
+            </w:r>
+          </w:p>
+        </w:tc>
+        <w:tc>
+          <w:tcPr>
+            <w:tcW w:w="1796" w:type="dxa"/>
+          </w:tcPr>
+          <w:p>
+            <w:pPr>
+              <w:jc w:val="center"/>
+            </w:pPr>
+            <w:r>
+              <w:t>N/A</w:t>
+            </w:r>
+          </w:p>
+        </w:tc>
+        <w:tc>
+          <w:tcPr>
+            <w:tcW w:w="1789" w:type="dxa"/>
+          </w:tcPr>
+          <w:p>
+            <w:pPr>
+              <w:jc w:val="center"/>
+            </w:pPr>
+            <w:r>
+              <w:t>N/A</w:t>
+            </w:r>
+          </w:p>
+        </w:tc>
+        <w:tc>
+          <w:tcPr>
+            <w:tcW w:w="1796" w:type="dxa"/>
           </w:tcPr>
           <w:p>
             <w:pPr>
@@ -940,43 +921,67 @@
       <w:tr>
         <w:tc>
           <w:tcPr>
-            <w:tcW w:w="1870" w:type="dxa"/>
-          </w:tcPr>
-          <w:p>
-            <w:r>
-              <w:t>/user/contributed/ids</w:t>
-            </w:r>
-          </w:p>
-        </w:tc>
-        <w:tc>
-          <w:tcPr>
-            <w:tcW w:w="1870" w:type="dxa"/>
-          </w:tcPr>
-          <w:p>
-            <w:pPr>
-              <w:jc w:val="center"/>
-            </w:pPr>
-            <w:r>
-              <w:t>Retrieve an array of ids</w:t>
+            <w:tcW w:w="2167" w:type="dxa"/>
+          </w:tcPr>
+          <w:p>
+            <w:r>
+              <w:t>/user/fav/ids</w:t>
+            </w:r>
+          </w:p>
+        </w:tc>
+        <w:tc>
+          <w:tcPr>
+            <w:tcW w:w="1802" w:type="dxa"/>
+          </w:tcPr>
+          <w:p>
+            <w:pPr>
+              <w:jc w:val="center"/>
+            </w:pPr>
+            <w:r>
+              <w:t>R</w:t>
+            </w:r>
+            <w:r>
+              <w:t>etrieve an array of</w:t>
+            </w:r>
+            <w:r>
+              <w:t xml:space="preserve"> ids</w:t>
             </w:r>
             <w:r>
               <w:t xml:space="preserve"> of comics</w:t>
             </w:r>
             <w:r>
-              <w:t xml:space="preserve"> </w:t>
+              <w:t xml:space="preserve"> the user has marked as favorite.</w:t>
+            </w:r>
+          </w:p>
+        </w:tc>
+        <w:tc>
+          <w:tcPr>
+            <w:tcW w:w="1796" w:type="dxa"/>
+          </w:tcPr>
+          <w:p>
+            <w:pPr>
+              <w:jc w:val="center"/>
+            </w:pPr>
+            <w:commentRangeStart w:id="2"/>
+            <w:r>
+              <w:t xml:space="preserve">Update array of ids of comics the user has contributed to by giving single ID. If ID is already in </w:t>
             </w:r>
             <w:r>
               <w:lastRenderedPageBreak/>
-              <w:t xml:space="preserve">the user has </w:t>
-            </w:r>
-            <w:r>
-              <w:t>contributed to.</w:t>
-            </w:r>
-          </w:p>
-        </w:tc>
-        <w:tc>
-          <w:tcPr>
-            <w:tcW w:w="1870" w:type="dxa"/>
+              <w:t>list it is removed else ID is added.</w:t>
+            </w:r>
+            <w:commentRangeEnd w:id="2"/>
+            <w:r>
+              <w:rPr>
+                <w:rStyle w:val="CommentReference"/>
+              </w:rPr>
+              <w:commentReference w:id="2"/>
+            </w:r>
+          </w:p>
+        </w:tc>
+        <w:tc>
+          <w:tcPr>
+            <w:tcW w:w="1789" w:type="dxa"/>
           </w:tcPr>
           <w:p>
             <w:pPr>
@@ -990,20 +995,7 @@
         </w:tc>
         <w:tc>
           <w:tcPr>
-            <w:tcW w:w="1870" w:type="dxa"/>
-          </w:tcPr>
-          <w:p>
-            <w:pPr>
-              <w:jc w:val="center"/>
-            </w:pPr>
-            <w:r>
-              <w:t>N/A</w:t>
-            </w:r>
-          </w:p>
-        </w:tc>
-        <w:tc>
-          <w:tcPr>
-            <w:tcW w:w="1870" w:type="dxa"/>
+            <w:tcW w:w="1796" w:type="dxa"/>
           </w:tcPr>
           <w:p>
             <w:pPr>
@@ -1018,67 +1010,337 @@
       <w:tr>
         <w:tc>
           <w:tcPr>
-            <w:tcW w:w="1870" w:type="dxa"/>
-          </w:tcPr>
-          <w:p>
-            <w:r>
-              <w:lastRenderedPageBreak/>
+            <w:tcW w:w="2167" w:type="dxa"/>
+          </w:tcPr>
+          <w:p>
+            <w:r>
+              <w:t>/user/contributed</w:t>
+            </w:r>
+          </w:p>
+        </w:tc>
+        <w:tc>
+          <w:tcPr>
+            <w:tcW w:w="1802" w:type="dxa"/>
+          </w:tcPr>
+          <w:p>
+            <w:pPr>
+              <w:jc w:val="center"/>
+            </w:pPr>
+            <w:r>
+              <w:t>Retrieve an array of all comics the user has contributed to.</w:t>
+            </w:r>
+          </w:p>
+        </w:tc>
+        <w:tc>
+          <w:tcPr>
+            <w:tcW w:w="1796" w:type="dxa"/>
+          </w:tcPr>
+          <w:p>
+            <w:pPr>
+              <w:jc w:val="center"/>
+            </w:pPr>
+            <w:r>
+              <w:t>Update the list of comics the user has contributed to.</w:t>
+            </w:r>
+          </w:p>
+        </w:tc>
+        <w:tc>
+          <w:tcPr>
+            <w:tcW w:w="1789" w:type="dxa"/>
+          </w:tcPr>
+          <w:p>
+            <w:pPr>
+              <w:jc w:val="center"/>
+            </w:pPr>
+            <w:r>
+              <w:t>N/A</w:t>
+            </w:r>
+          </w:p>
+        </w:tc>
+        <w:tc>
+          <w:tcPr>
+            <w:tcW w:w="1796" w:type="dxa"/>
+          </w:tcPr>
+          <w:p>
+            <w:pPr>
+              <w:jc w:val="center"/>
+            </w:pPr>
+            <w:r>
+              <w:t>N/A</w:t>
+            </w:r>
+          </w:p>
+        </w:tc>
+      </w:tr>
+      <w:tr>
+        <w:tc>
+          <w:tcPr>
+            <w:tcW w:w="2167" w:type="dxa"/>
+          </w:tcPr>
+          <w:p>
+            <w:r>
+              <w:t>/user/contributed/ids</w:t>
+            </w:r>
+          </w:p>
+        </w:tc>
+        <w:tc>
+          <w:tcPr>
+            <w:tcW w:w="1802" w:type="dxa"/>
+          </w:tcPr>
+          <w:p>
+            <w:pPr>
+              <w:jc w:val="center"/>
+            </w:pPr>
+            <w:r>
+              <w:t>Retrieve an array of ids of comics the user has contributed to.</w:t>
+            </w:r>
+          </w:p>
+        </w:tc>
+        <w:tc>
+          <w:tcPr>
+            <w:tcW w:w="1796" w:type="dxa"/>
+          </w:tcPr>
+          <w:p>
+            <w:pPr>
+              <w:jc w:val="center"/>
+            </w:pPr>
+            <w:r>
+              <w:t>N/A</w:t>
+            </w:r>
+          </w:p>
+        </w:tc>
+        <w:tc>
+          <w:tcPr>
+            <w:tcW w:w="1789" w:type="dxa"/>
+          </w:tcPr>
+          <w:p>
+            <w:pPr>
+              <w:jc w:val="center"/>
+            </w:pPr>
+            <w:r>
+              <w:t>N/A</w:t>
+            </w:r>
+          </w:p>
+        </w:tc>
+        <w:tc>
+          <w:tcPr>
+            <w:tcW w:w="1796" w:type="dxa"/>
+          </w:tcPr>
+          <w:p>
+            <w:pPr>
+              <w:jc w:val="center"/>
+            </w:pPr>
+            <w:r>
+              <w:t>N/A</w:t>
+            </w:r>
+          </w:p>
+        </w:tc>
+      </w:tr>
+      <w:tr>
+        <w:tc>
+          <w:tcPr>
+            <w:tcW w:w="2167" w:type="dxa"/>
+          </w:tcPr>
+          <w:p>
+            <w:r>
+              <w:t>/user/viewed</w:t>
+            </w:r>
+          </w:p>
+        </w:tc>
+        <w:tc>
+          <w:tcPr>
+            <w:tcW w:w="1802" w:type="dxa"/>
+          </w:tcPr>
+          <w:p>
+            <w:pPr>
+              <w:jc w:val="center"/>
+            </w:pPr>
+            <w:r>
+              <w:t>Retrieve JSON array of comics the user has viewed</w:t>
+            </w:r>
+          </w:p>
+        </w:tc>
+        <w:tc>
+          <w:tcPr>
+            <w:tcW w:w="1796" w:type="dxa"/>
+          </w:tcPr>
+          <w:p>
+            <w:pPr>
+              <w:jc w:val="center"/>
+            </w:pPr>
+            <w:r>
+              <w:t>Update list of comics the user has viewed.</w:t>
+            </w:r>
+          </w:p>
+        </w:tc>
+        <w:tc>
+          <w:tcPr>
+            <w:tcW w:w="1789" w:type="dxa"/>
+          </w:tcPr>
+          <w:p>
+            <w:pPr>
+              <w:jc w:val="center"/>
+            </w:pPr>
+            <w:r>
+              <w:t>N/A</w:t>
+            </w:r>
+          </w:p>
+          <w:p>
+            <w:pPr>
+              <w:jc w:val="center"/>
+            </w:pPr>
+          </w:p>
+        </w:tc>
+        <w:tc>
+          <w:tcPr>
+            <w:tcW w:w="1796" w:type="dxa"/>
+          </w:tcPr>
+          <w:p>
+            <w:pPr>
+              <w:jc w:val="center"/>
+            </w:pPr>
+            <w:r>
+              <w:t>N/A</w:t>
+            </w:r>
+          </w:p>
+          <w:p>
+            <w:pPr>
+              <w:jc w:val="center"/>
+            </w:pPr>
+          </w:p>
+        </w:tc>
+      </w:tr>
+      <w:tr>
+        <w:tc>
+          <w:tcPr>
+            <w:tcW w:w="2167" w:type="dxa"/>
+          </w:tcPr>
+          <w:p>
+            <w:r>
+              <w:t>/user/viewed/ids</w:t>
+            </w:r>
+          </w:p>
+        </w:tc>
+        <w:tc>
+          <w:tcPr>
+            <w:tcW w:w="1802" w:type="dxa"/>
+          </w:tcPr>
+          <w:p>
+            <w:pPr>
+              <w:jc w:val="center"/>
+            </w:pPr>
+            <w:r>
+              <w:t>Retrieve JSON array of comic ids the user has viewed.</w:t>
+            </w:r>
+          </w:p>
+        </w:tc>
+        <w:tc>
+          <w:tcPr>
+            <w:tcW w:w="1796" w:type="dxa"/>
+          </w:tcPr>
+          <w:p>
+            <w:pPr>
+              <w:jc w:val="center"/>
+            </w:pPr>
+            <w:r>
+              <w:t>N/A</w:t>
+            </w:r>
+          </w:p>
+          <w:p>
+            <w:pPr>
+              <w:jc w:val="center"/>
+            </w:pPr>
+          </w:p>
+        </w:tc>
+        <w:tc>
+          <w:tcPr>
+            <w:tcW w:w="1789" w:type="dxa"/>
+          </w:tcPr>
+          <w:p>
+            <w:pPr>
+              <w:jc w:val="center"/>
+            </w:pPr>
+            <w:r>
+              <w:t>N/A</w:t>
+            </w:r>
+          </w:p>
+          <w:p>
+            <w:pPr>
+              <w:jc w:val="center"/>
+            </w:pPr>
+          </w:p>
+        </w:tc>
+        <w:tc>
+          <w:tcPr>
+            <w:tcW w:w="1796" w:type="dxa"/>
+          </w:tcPr>
+          <w:p>
+            <w:pPr>
+              <w:jc w:val="center"/>
+            </w:pPr>
+            <w:r>
+              <w:t>N/A</w:t>
+            </w:r>
+          </w:p>
+          <w:p>
+            <w:pPr>
+              <w:jc w:val="center"/>
+            </w:pPr>
+          </w:p>
+        </w:tc>
+      </w:tr>
+      <w:tr>
+        <w:tc>
+          <w:tcPr>
+            <w:tcW w:w="2167" w:type="dxa"/>
+          </w:tcPr>
+          <w:p>
+            <w:r>
               <w:t>/image</w:t>
             </w:r>
           </w:p>
         </w:tc>
         <w:tc>
           <w:tcPr>
-            <w:tcW w:w="1870" w:type="dxa"/>
-          </w:tcPr>
-          <w:p>
-            <w:pPr>
-              <w:jc w:val="center"/>
-            </w:pPr>
-            <w:r>
-              <w:t>N/A</w:t>
-            </w:r>
-          </w:p>
-        </w:tc>
-        <w:tc>
-          <w:tcPr>
-            <w:tcW w:w="1870" w:type="dxa"/>
-          </w:tcPr>
-          <w:p>
-            <w:pPr>
-              <w:jc w:val="center"/>
-            </w:pPr>
-            <w:r>
-              <w:t>N/A</w:t>
-            </w:r>
-          </w:p>
-        </w:tc>
-        <w:tc>
-          <w:tcPr>
-            <w:tcW w:w="1870" w:type="dxa"/>
-          </w:tcPr>
-          <w:p>
-            <w:pPr>
-              <w:jc w:val="center"/>
-            </w:pPr>
-            <w:r>
-              <w:t xml:space="preserve">Add an image to the </w:t>
-            </w:r>
-            <w:proofErr w:type="spellStart"/>
-            <w:r>
-              <w:t>cloudinary</w:t>
-            </w:r>
-            <w:proofErr w:type="spellEnd"/>
-            <w:r>
-              <w:t xml:space="preserve"> database. Returns a permanent URL to the image.</w:t>
-            </w:r>
-            <w:bookmarkStart w:id="2" w:name="_GoBack"/>
-            <w:bookmarkEnd w:id="2"/>
-          </w:p>
-        </w:tc>
-        <w:tc>
-          <w:tcPr>
-            <w:tcW w:w="1870" w:type="dxa"/>
+            <w:tcW w:w="1802" w:type="dxa"/>
+          </w:tcPr>
+          <w:p>
+            <w:pPr>
+              <w:jc w:val="center"/>
+            </w:pPr>
+            <w:r>
+              <w:t>N/A</w:t>
+            </w:r>
+          </w:p>
+        </w:tc>
+        <w:tc>
+          <w:tcPr>
+            <w:tcW w:w="1796" w:type="dxa"/>
+          </w:tcPr>
+          <w:p>
+            <w:pPr>
+              <w:jc w:val="center"/>
+            </w:pPr>
+            <w:r>
+              <w:t>N/A</w:t>
+            </w:r>
+          </w:p>
+        </w:tc>
+        <w:tc>
+          <w:tcPr>
+            <w:tcW w:w="1789" w:type="dxa"/>
+          </w:tcPr>
+          <w:p>
+            <w:pPr>
+              <w:jc w:val="center"/>
+            </w:pPr>
+            <w:r>
+              <w:t>Add an image to the cloudinary database. Returns a permanent URL to the image.</w:t>
+            </w:r>
+          </w:p>
+        </w:tc>
+        <w:tc>
+          <w:tcPr>
+            <w:tcW w:w="1796" w:type="dxa"/>
           </w:tcPr>
           <w:p>
             <w:pPr>
@@ -1096,7 +1358,7 @@
         </w:trPr>
         <w:tc>
           <w:tcPr>
-            <w:tcW w:w="1870" w:type="dxa"/>
+            <w:tcW w:w="2167" w:type="dxa"/>
           </w:tcPr>
           <w:p>
             <w:r>
@@ -1106,61 +1368,53 @@
         </w:tc>
         <w:tc>
           <w:tcPr>
-            <w:tcW w:w="1870" w:type="dxa"/>
-          </w:tcPr>
-          <w:p>
-            <w:pPr>
-              <w:jc w:val="center"/>
-            </w:pPr>
-            <w:r>
-              <w:t>N/A</w:t>
-            </w:r>
-          </w:p>
-        </w:tc>
-        <w:tc>
-          <w:tcPr>
-            <w:tcW w:w="1870" w:type="dxa"/>
-          </w:tcPr>
-          <w:p>
-            <w:pPr>
-              <w:jc w:val="center"/>
-            </w:pPr>
-            <w:r>
-              <w:t>N/A</w:t>
-            </w:r>
-          </w:p>
-        </w:tc>
-        <w:tc>
-          <w:tcPr>
-            <w:tcW w:w="1870" w:type="dxa"/>
-          </w:tcPr>
-          <w:p>
-            <w:pPr>
-              <w:jc w:val="center"/>
-            </w:pPr>
-            <w:r>
-              <w:t>N/A</w:t>
-            </w:r>
-          </w:p>
-        </w:tc>
-        <w:tc>
-          <w:tcPr>
-            <w:tcW w:w="1870" w:type="dxa"/>
-          </w:tcPr>
-          <w:p>
-            <w:pPr>
-              <w:jc w:val="center"/>
-            </w:pPr>
-            <w:r>
-              <w:t xml:space="preserve">Remove an image from the </w:t>
-            </w:r>
-            <w:proofErr w:type="spellStart"/>
-            <w:r>
-              <w:t>cloudinary</w:t>
-            </w:r>
-            <w:proofErr w:type="spellEnd"/>
-            <w:r>
-              <w:t xml:space="preserve"> database.</w:t>
+            <w:tcW w:w="1802" w:type="dxa"/>
+          </w:tcPr>
+          <w:p>
+            <w:pPr>
+              <w:jc w:val="center"/>
+            </w:pPr>
+            <w:r>
+              <w:t>N/A</w:t>
+            </w:r>
+          </w:p>
+        </w:tc>
+        <w:tc>
+          <w:tcPr>
+            <w:tcW w:w="1796" w:type="dxa"/>
+          </w:tcPr>
+          <w:p>
+            <w:pPr>
+              <w:jc w:val="center"/>
+            </w:pPr>
+            <w:r>
+              <w:t>N/A</w:t>
+            </w:r>
+          </w:p>
+        </w:tc>
+        <w:tc>
+          <w:tcPr>
+            <w:tcW w:w="1789" w:type="dxa"/>
+          </w:tcPr>
+          <w:p>
+            <w:pPr>
+              <w:jc w:val="center"/>
+            </w:pPr>
+            <w:r>
+              <w:t>N/A</w:t>
+            </w:r>
+          </w:p>
+        </w:tc>
+        <w:tc>
+          <w:tcPr>
+            <w:tcW w:w="1796" w:type="dxa"/>
+          </w:tcPr>
+          <w:p>
+            <w:pPr>
+              <w:jc w:val="center"/>
+            </w:pPr>
+            <w:r>
+              <w:t>Remove an image from the cloudinary database.</w:t>
             </w:r>
           </w:p>
         </w:tc>
@@ -1168,7 +1422,7 @@
       <w:tr>
         <w:tc>
           <w:tcPr>
-            <w:tcW w:w="1870" w:type="dxa"/>
+            <w:tcW w:w="2167" w:type="dxa"/>
           </w:tcPr>
           <w:p>
             <w:r>
@@ -1178,7 +1432,7 @@
         </w:tc>
         <w:tc>
           <w:tcPr>
-            <w:tcW w:w="1870" w:type="dxa"/>
+            <w:tcW w:w="1802" w:type="dxa"/>
           </w:tcPr>
           <w:p>
             <w:pPr>
@@ -1191,49 +1445,347 @@
         </w:tc>
         <w:tc>
           <w:tcPr>
-            <w:tcW w:w="1870" w:type="dxa"/>
-          </w:tcPr>
-          <w:p>
-            <w:pPr>
-              <w:jc w:val="center"/>
-            </w:pPr>
-            <w:r>
-              <w:t>N/A</w:t>
-            </w:r>
-          </w:p>
-        </w:tc>
-        <w:tc>
-          <w:tcPr>
-            <w:tcW w:w="1870" w:type="dxa"/>
-          </w:tcPr>
-          <w:p>
-            <w:pPr>
-              <w:jc w:val="center"/>
-            </w:pPr>
-            <w:r>
-              <w:t>N/A</w:t>
-            </w:r>
-          </w:p>
-        </w:tc>
-        <w:tc>
-          <w:tcPr>
-            <w:tcW w:w="1870" w:type="dxa"/>
-          </w:tcPr>
-          <w:p>
-            <w:pPr>
-              <w:jc w:val="center"/>
-            </w:pPr>
-            <w:r>
-              <w:t xml:space="preserve">Remove a comic from the database and remove its ID from the array of user </w:t>
-            </w:r>
-            <w:proofErr w:type="spellStart"/>
-            <w:r>
-              <w:t>favourite</w:t>
-            </w:r>
-            <w:proofErr w:type="spellEnd"/>
-            <w:r>
-              <w:t xml:space="preserve"> comics and comics the user has contributed to.</w:t>
-            </w:r>
+            <w:tcW w:w="1796" w:type="dxa"/>
+          </w:tcPr>
+          <w:p>
+            <w:pPr>
+              <w:jc w:val="center"/>
+            </w:pPr>
+            <w:r>
+              <w:t>N/A</w:t>
+            </w:r>
+          </w:p>
+        </w:tc>
+        <w:tc>
+          <w:tcPr>
+            <w:tcW w:w="1789" w:type="dxa"/>
+          </w:tcPr>
+          <w:p>
+            <w:pPr>
+              <w:jc w:val="center"/>
+            </w:pPr>
+            <w:r>
+              <w:t>N/A</w:t>
+            </w:r>
+          </w:p>
+        </w:tc>
+        <w:tc>
+          <w:tcPr>
+            <w:tcW w:w="1796" w:type="dxa"/>
+          </w:tcPr>
+          <w:p>
+            <w:pPr>
+              <w:jc w:val="center"/>
+            </w:pPr>
+            <w:r>
+              <w:t>Remove a comic from the database and remove its ID from the array of user favourite comics and comics the user has contributed to.</w:t>
+            </w:r>
+          </w:p>
+        </w:tc>
+      </w:tr>
+      <w:tr>
+        <w:tc>
+          <w:tcPr>
+            <w:tcW w:w="2167" w:type="dxa"/>
+          </w:tcPr>
+          <w:p>
+            <w:r>
+              <w:t>/search</w:t>
+            </w:r>
+          </w:p>
+        </w:tc>
+        <w:tc>
+          <w:tcPr>
+            <w:tcW w:w="1802" w:type="dxa"/>
+          </w:tcPr>
+          <w:p>
+            <w:pPr>
+              <w:jc w:val="center"/>
+            </w:pPr>
+            <w:r>
+              <w:t>Retrieve search page</w:t>
+            </w:r>
+          </w:p>
+        </w:tc>
+        <w:tc>
+          <w:tcPr>
+            <w:tcW w:w="1796" w:type="dxa"/>
+          </w:tcPr>
+          <w:p>
+            <w:pPr>
+              <w:jc w:val="center"/>
+            </w:pPr>
+            <w:r>
+              <w:t>N/A</w:t>
+            </w:r>
+          </w:p>
+        </w:tc>
+        <w:tc>
+          <w:tcPr>
+            <w:tcW w:w="1789" w:type="dxa"/>
+          </w:tcPr>
+          <w:p>
+            <w:pPr>
+              <w:jc w:val="center"/>
+            </w:pPr>
+            <w:r>
+              <w:t>N/A</w:t>
+            </w:r>
+          </w:p>
+        </w:tc>
+        <w:tc>
+          <w:tcPr>
+            <w:tcW w:w="1796" w:type="dxa"/>
+          </w:tcPr>
+          <w:p>
+            <w:pPr>
+              <w:jc w:val="center"/>
+            </w:pPr>
+            <w:r>
+              <w:t>N/A</w:t>
+            </w:r>
+          </w:p>
+        </w:tc>
+      </w:tr>
+      <w:tr>
+        <w:tc>
+          <w:tcPr>
+            <w:tcW w:w="2167" w:type="dxa"/>
+          </w:tcPr>
+          <w:p>
+            <w:r>
+              <w:t>/search/text</w:t>
+            </w:r>
+          </w:p>
+        </w:tc>
+        <w:tc>
+          <w:tcPr>
+            <w:tcW w:w="1802" w:type="dxa"/>
+          </w:tcPr>
+          <w:p>
+            <w:pPr>
+              <w:jc w:val="center"/>
+            </w:pPr>
+            <w:r>
+              <w:t>Retrieve the search results for a given array of text</w:t>
+            </w:r>
+          </w:p>
+        </w:tc>
+        <w:tc>
+          <w:tcPr>
+            <w:tcW w:w="1796" w:type="dxa"/>
+          </w:tcPr>
+          <w:p>
+            <w:pPr>
+              <w:jc w:val="center"/>
+            </w:pPr>
+            <w:r>
+              <w:t>N/A</w:t>
+            </w:r>
+          </w:p>
+          <w:p>
+            <w:pPr>
+              <w:jc w:val="center"/>
+            </w:pPr>
+          </w:p>
+        </w:tc>
+        <w:tc>
+          <w:tcPr>
+            <w:tcW w:w="1789" w:type="dxa"/>
+          </w:tcPr>
+          <w:p>
+            <w:pPr>
+              <w:jc w:val="center"/>
+            </w:pPr>
+            <w:r>
+              <w:t>N/A</w:t>
+            </w:r>
+          </w:p>
+          <w:p>
+            <w:pPr>
+              <w:jc w:val="center"/>
+            </w:pPr>
+          </w:p>
+        </w:tc>
+        <w:tc>
+          <w:tcPr>
+            <w:tcW w:w="1796" w:type="dxa"/>
+          </w:tcPr>
+          <w:p>
+            <w:pPr>
+              <w:jc w:val="center"/>
+            </w:pPr>
+            <w:r>
+              <w:t>N/A</w:t>
+            </w:r>
+          </w:p>
+          <w:p>
+            <w:pPr>
+              <w:jc w:val="center"/>
+            </w:pPr>
+          </w:p>
+        </w:tc>
+      </w:tr>
+      <w:tr>
+        <w:tc>
+          <w:tcPr>
+            <w:tcW w:w="2167" w:type="dxa"/>
+          </w:tcPr>
+          <w:p>
+            <w:r>
+              <w:t>/search/contributor</w:t>
+            </w:r>
+          </w:p>
+        </w:tc>
+        <w:tc>
+          <w:tcPr>
+            <w:tcW w:w="1802" w:type="dxa"/>
+          </w:tcPr>
+          <w:p>
+            <w:pPr>
+              <w:jc w:val="center"/>
+            </w:pPr>
+            <w:r>
+              <w:t xml:space="preserve">Get results of a search on the </w:t>
+            </w:r>
+            <w:r>
+              <w:lastRenderedPageBreak/>
+              <w:t>given contributor email</w:t>
+            </w:r>
+          </w:p>
+        </w:tc>
+        <w:tc>
+          <w:tcPr>
+            <w:tcW w:w="1796" w:type="dxa"/>
+          </w:tcPr>
+          <w:p>
+            <w:pPr>
+              <w:jc w:val="center"/>
+            </w:pPr>
+            <w:r>
+              <w:lastRenderedPageBreak/>
+              <w:t>N/A</w:t>
+            </w:r>
+          </w:p>
+          <w:p>
+            <w:pPr>
+              <w:jc w:val="center"/>
+            </w:pPr>
+          </w:p>
+        </w:tc>
+        <w:tc>
+          <w:tcPr>
+            <w:tcW w:w="1789" w:type="dxa"/>
+          </w:tcPr>
+          <w:p>
+            <w:pPr>
+              <w:jc w:val="center"/>
+            </w:pPr>
+            <w:r>
+              <w:t>N/A</w:t>
+            </w:r>
+          </w:p>
+          <w:p>
+            <w:pPr>
+              <w:jc w:val="center"/>
+            </w:pPr>
+          </w:p>
+        </w:tc>
+        <w:tc>
+          <w:tcPr>
+            <w:tcW w:w="1796" w:type="dxa"/>
+          </w:tcPr>
+          <w:p>
+            <w:pPr>
+              <w:jc w:val="center"/>
+            </w:pPr>
+            <w:r>
+              <w:t>N/A</w:t>
+            </w:r>
+          </w:p>
+          <w:p>
+            <w:pPr>
+              <w:jc w:val="center"/>
+            </w:pPr>
+          </w:p>
+        </w:tc>
+      </w:tr>
+      <w:tr>
+        <w:tc>
+          <w:tcPr>
+            <w:tcW w:w="2167" w:type="dxa"/>
+          </w:tcPr>
+          <w:p>
+            <w:r>
+              <w:t>/translate</w:t>
+            </w:r>
+          </w:p>
+        </w:tc>
+        <w:tc>
+          <w:tcPr>
+            <w:tcW w:w="1802" w:type="dxa"/>
+          </w:tcPr>
+          <w:p>
+            <w:pPr>
+              <w:jc w:val="center"/>
+            </w:pPr>
+            <w:r>
+              <w:t>N/A</w:t>
+            </w:r>
+          </w:p>
+          <w:p>
+            <w:pPr>
+              <w:jc w:val="center"/>
+            </w:pPr>
+          </w:p>
+        </w:tc>
+        <w:tc>
+          <w:tcPr>
+            <w:tcW w:w="1796" w:type="dxa"/>
+          </w:tcPr>
+          <w:p>
+            <w:pPr>
+              <w:jc w:val="center"/>
+            </w:pPr>
+            <w:r>
+              <w:t>Translate given text into specified language, return translated text</w:t>
+            </w:r>
+          </w:p>
+        </w:tc>
+        <w:tc>
+          <w:tcPr>
+            <w:tcW w:w="1789" w:type="dxa"/>
+          </w:tcPr>
+          <w:p>
+            <w:pPr>
+              <w:jc w:val="center"/>
+            </w:pPr>
+            <w:r>
+              <w:t>N/A</w:t>
+            </w:r>
+          </w:p>
+          <w:p>
+            <w:pPr>
+              <w:jc w:val="center"/>
+            </w:pPr>
+          </w:p>
+        </w:tc>
+        <w:tc>
+          <w:tcPr>
+            <w:tcW w:w="1796" w:type="dxa"/>
+          </w:tcPr>
+          <w:p>
+            <w:pPr>
+              <w:jc w:val="center"/>
+            </w:pPr>
+            <w:r>
+              <w:t>N/A</w:t>
+            </w:r>
+          </w:p>
+          <w:p>
+            <w:pPr>
+              <w:jc w:val="center"/>
+            </w:pPr>
           </w:p>
         </w:tc>
       </w:tr>
@@ -1251,7 +1803,7 @@
 
 <file path=word/comments.xml><?xml version="1.0" encoding="utf-8"?>
 <w:comments xmlns:wpc="http://schemas.microsoft.com/office/word/2010/wordprocessingCanvas" xmlns:mc="http://schemas.openxmlformats.org/markup-compatibility/2006" xmlns:o="urn:schemas-microsoft-com:office:office" xmlns:r="http://schemas.openxmlformats.org/officeDocument/2006/relationships" xmlns:m="http://schemas.openxmlformats.org/officeDocument/2006/math" xmlns:v="urn:schemas-microsoft-com:vml" xmlns:wp14="http://schemas.microsoft.com/office/word/2010/wordprocessingDrawing" xmlns:wp="http://schemas.openxmlformats.org/drawingml/2006/wordprocessingDrawing" xmlns:w10="urn:schemas-microsoft-com:office:word" xmlns:w="http://schemas.openxmlformats.org/wordprocessingml/2006/main" xmlns:w14="http://schemas.microsoft.com/office/word/2010/wordml" xmlns:w15="http://schemas.microsoft.com/office/word/2012/wordml" xmlns:wpg="http://schemas.microsoft.com/office/word/2010/wordprocessingGroup" xmlns:wpi="http://schemas.microsoft.com/office/word/2010/wordprocessingInk" xmlns:wne="http://schemas.microsoft.com/office/word/2006/wordml" xmlns:wps="http://schemas.microsoft.com/office/word/2010/wordprocessingShape" mc:Ignorable="w14 w15 wp14">
-  <w:comment w:id="0" w:author="Trevor Jackson" w:date="2016-03-09T09:13:00Z" w:initials="TJ">
+  <w:comment w:id="1" w:author="Trevor Jackson" w:date="2016-03-09T09:13:00Z" w:initials="TJ">
     <w:p>
       <w:pPr>
         <w:pStyle w:val="CommentText"/>
@@ -1263,27 +1815,11 @@
         <w:annotationRef/>
       </w:r>
       <w:r>
-        <w:t xml:space="preserve">We need to get rid of this. Use /user/contributed/ids instead. This </w:t>
-      </w:r>
-      <w:proofErr w:type="spellStart"/>
-      <w:r>
-        <w:t>api</w:t>
-      </w:r>
-      <w:proofErr w:type="spellEnd"/>
-      <w:r>
-        <w:t xml:space="preserve"> call relies on the comic field in </w:t>
-      </w:r>
-      <w:proofErr w:type="spellStart"/>
-      <w:r>
-        <w:t>stormpath</w:t>
-      </w:r>
-      <w:proofErr w:type="spellEnd"/>
-      <w:r>
-        <w:t xml:space="preserve"> not the contributed field, we are now using contributed.</w:t>
+        <w:t>We need to get rid of this. Use /user/contributed/ids instead. This api call relies on the comic field in stormpath not the contributed field, we are now using contributed.</w:t>
       </w:r>
     </w:p>
   </w:comment>
-  <w:comment w:id="1" w:author="Trevor Jackson" w:date="2016-03-09T09:34:00Z" w:initials="TJ">
+  <w:comment w:id="2" w:author="Trevor Jackson" w:date="2016-03-09T09:34:00Z" w:initials="TJ">
     <w:p>
       <w:pPr>
         <w:pStyle w:val="CommentText"/>

</xml_diff>